<commit_message>
updated blogger 2000 documentation
</commit_message>
<xml_diff>
--- a/Blogger 2000 Documentation.docx
+++ b/Blogger 2000 Documentation.docx
@@ -16,8 +16,6 @@
           <w:szCs w:val="36"/>
         </w:rPr>
       </w:pPr>
-      <w:bookmarkStart w:id="0" w:name="_GoBack"/>
-      <w:bookmarkEnd w:id="0"/>
       <w:r>
         <w:rPr>
           <w:rFonts w:ascii="Arial" w:hAnsi="Arial" w:cs="Arial"/>
@@ -278,7 +276,8 @@
     <w:p>
       <w:pPr>
         <w:rPr>
-          <w:sz w:val="24"/>
+          <w:ins w:id="0" w:author="Selin Onal" w:date="2018-06-05T13:06:00Z"/>
+          <w:rStyle w:val="Hyperlink"/>
           <w:szCs w:val="24"/>
         </w:rPr>
       </w:pPr>
@@ -309,16 +308,58 @@
             <w:rStyle w:val="Hyperlink"/>
             <w:szCs w:val="24"/>
           </w:rPr>
-          <w:t>https://www.djangoproject.com/</w:t>
+          <w:t>https://www.d</w:t>
+        </w:r>
+        <w:r>
+          <w:rPr>
+            <w:rStyle w:val="Hyperlink"/>
+            <w:szCs w:val="24"/>
+          </w:rPr>
+          <w:t>j</w:t>
+        </w:r>
+        <w:r>
+          <w:rPr>
+            <w:rStyle w:val="Hyperlink"/>
+            <w:szCs w:val="24"/>
+          </w:rPr>
+          <w:t>angoproject.com/</w:t>
         </w:r>
       </w:hyperlink>
     </w:p>
     <w:p>
       <w:pPr>
+        <w:pStyle w:val="ListParagraph"/>
+        <w:numPr>
+          <w:ilvl w:val="0"/>
+          <w:numId w:val="12"/>
+        </w:numPr>
         <w:rPr>
+          <w:sz w:val="24"/>
+          <w:szCs w:val="24"/>
+          <w:rPrChange w:id="1" w:author="Selin Onal" w:date="2018-06-05T13:06:00Z">
+            <w:rPr/>
+          </w:rPrChange>
+        </w:rPr>
+        <w:pPrChange w:id="2" w:author="Selin Onal" w:date="2018-06-05T13:06:00Z">
+          <w:pPr/>
+        </w:pPrChange>
+      </w:pPr>
+      <w:ins w:id="3" w:author="Selin Onal" w:date="2018-06-05T13:06:00Z">
+        <w:r>
+          <w:rPr>
+            <w:sz w:val="24"/>
+            <w:szCs w:val="24"/>
+          </w:rPr>
+          <w:t>Original and official Django documentation: walks you through building a polling app.</w:t>
+        </w:r>
+      </w:ins>
+    </w:p>
+    <w:p>
+      <w:pPr>
+        <w:rPr>
+          <w:ins w:id="4" w:author="Selin Onal" w:date="2018-06-05T13:05:00Z"/>
           <w:rStyle w:val="Hyperlink"/>
           <w:rFonts w:cs="Arial"/>
-          <w:sz w:val="24"/>
           <w:szCs w:val="24"/>
         </w:rPr>
       </w:pPr>
@@ -336,9 +377,211 @@
             <w:rFonts w:cs="Arial"/>
             <w:szCs w:val="24"/>
           </w:rPr>
-          <w:t>https://tutorial-extensions.djangogirls.org/en/</w:t>
+          <w:t>https://tutorial-e</w:t>
+        </w:r>
+        <w:r>
+          <w:rPr>
+            <w:rStyle w:val="Hyperlink"/>
+            <w:rFonts w:cs="Arial"/>
+            <w:szCs w:val="24"/>
+          </w:rPr>
+          <w:t>x</w:t>
+        </w:r>
+        <w:r>
+          <w:rPr>
+            <w:rStyle w:val="Hyperlink"/>
+            <w:rFonts w:cs="Arial"/>
+            <w:szCs w:val="24"/>
+          </w:rPr>
+          <w:t>tensions.djangogirls.org/en/</w:t>
         </w:r>
       </w:hyperlink>
+    </w:p>
+    <w:p>
+      <w:pPr>
+        <w:pStyle w:val="ListParagraph"/>
+        <w:numPr>
+          <w:ilvl w:val="0"/>
+          <w:numId w:val="11"/>
+        </w:numPr>
+        <w:rPr>
+          <w:rStyle w:val="Hyperlink"/>
+          <w:rFonts w:cs="Arial"/>
+          <w:sz w:val="24"/>
+          <w:szCs w:val="24"/>
+        </w:rPr>
+        <w:pPrChange w:id="5" w:author="Selin Onal" w:date="2018-06-05T13:05:00Z">
+          <w:pPr/>
+        </w:pPrChange>
+      </w:pPr>
+      <w:ins w:id="6" w:author="Selin Onal" w:date="2018-06-05T13:09:00Z">
+        <w:r>
+          <w:rPr>
+            <w:rStyle w:val="Hyperlink"/>
+            <w:rFonts w:cs="Arial"/>
+            <w:color w:val="auto"/>
+            <w:sz w:val="24"/>
+            <w:szCs w:val="24"/>
+            <w:u w:val="none"/>
+          </w:rPr>
+          <w:t>Supplemental information for</w:t>
+        </w:r>
+      </w:ins>
+      <w:bookmarkStart w:id="7" w:name="_GoBack"/>
+      <w:bookmarkEnd w:id="7"/>
+      <w:ins w:id="8" w:author="Selin Onal" w:date="2018-06-05T13:05:00Z">
+        <w:r>
+          <w:rPr>
+            <w:rStyle w:val="Hyperlink"/>
+            <w:rFonts w:cs="Arial"/>
+            <w:color w:val="auto"/>
+            <w:sz w:val="24"/>
+            <w:szCs w:val="24"/>
+            <w:u w:val="none"/>
+          </w:rPr>
+          <w:t xml:space="preserve"> after you finish the original Django</w:t>
+        </w:r>
+      </w:ins>
+      <w:ins w:id="9" w:author="Selin Onal" w:date="2018-06-05T13:06:00Z">
+        <w:r>
+          <w:rPr>
+            <w:rStyle w:val="Hyperlink"/>
+            <w:rFonts w:cs="Arial"/>
+            <w:color w:val="auto"/>
+            <w:sz w:val="24"/>
+            <w:szCs w:val="24"/>
+            <w:u w:val="none"/>
+          </w:rPr>
+          <w:t xml:space="preserve"> </w:t>
+        </w:r>
+      </w:ins>
+      <w:ins w:id="10" w:author="Selin Onal" w:date="2018-06-05T13:05:00Z">
+        <w:r>
+          <w:rPr>
+            <w:rStyle w:val="Hyperlink"/>
+            <w:rFonts w:cs="Arial"/>
+            <w:color w:val="auto"/>
+            <w:sz w:val="24"/>
+            <w:szCs w:val="24"/>
+            <w:u w:val="none"/>
+          </w:rPr>
+          <w:t>Girl</w:t>
+        </w:r>
+      </w:ins>
+      <w:ins w:id="11" w:author="Selin Onal" w:date="2018-06-05T13:06:00Z">
+        <w:r>
+          <w:rPr>
+            <w:rStyle w:val="Hyperlink"/>
+            <w:rFonts w:cs="Arial"/>
+            <w:color w:val="auto"/>
+            <w:sz w:val="24"/>
+            <w:szCs w:val="24"/>
+            <w:u w:val="none"/>
+          </w:rPr>
+          <w:t>s</w:t>
+        </w:r>
+      </w:ins>
+      <w:ins w:id="12" w:author="Selin Onal" w:date="2018-06-05T13:05:00Z">
+        <w:r>
+          <w:rPr>
+            <w:rStyle w:val="Hyperlink"/>
+            <w:rFonts w:cs="Arial"/>
+            <w:color w:val="auto"/>
+            <w:sz w:val="24"/>
+            <w:szCs w:val="24"/>
+            <w:u w:val="none"/>
+          </w:rPr>
+          <w:t xml:space="preserve"> tutorial here: </w:t>
+        </w:r>
+      </w:ins>
+      <w:ins w:id="13" w:author="Selin Onal" w:date="2018-06-05T13:06:00Z">
+        <w:r>
+          <w:rPr>
+            <w:rStyle w:val="Hyperlink"/>
+            <w:rFonts w:cs="Arial"/>
+            <w:color w:val="auto"/>
+            <w:sz w:val="24"/>
+            <w:szCs w:val="24"/>
+            <w:u w:val="none"/>
+          </w:rPr>
+          <w:fldChar w:fldCharType="begin"/>
+        </w:r>
+        <w:r>
+          <w:rPr>
+            <w:rStyle w:val="Hyperlink"/>
+            <w:rFonts w:cs="Arial"/>
+            <w:color w:val="auto"/>
+            <w:sz w:val="24"/>
+            <w:szCs w:val="24"/>
+            <w:u w:val="none"/>
+          </w:rPr>
+          <w:instrText xml:space="preserve"> HYPERLINK "</w:instrText>
+        </w:r>
+        <w:r>
+          <w:rPr>
+            <w:rStyle w:val="Hyperlink"/>
+            <w:rFonts w:cs="Arial"/>
+            <w:color w:val="auto"/>
+            <w:sz w:val="24"/>
+            <w:szCs w:val="24"/>
+            <w:u w:val="none"/>
+          </w:rPr>
+          <w:instrText>https://tutorial.djangogirls.org/en/</w:instrText>
+        </w:r>
+        <w:r>
+          <w:rPr>
+            <w:rStyle w:val="Hyperlink"/>
+            <w:rFonts w:cs="Arial"/>
+            <w:color w:val="auto"/>
+            <w:sz w:val="24"/>
+            <w:szCs w:val="24"/>
+            <w:u w:val="none"/>
+          </w:rPr>
+          <w:instrText xml:space="preserve">" </w:instrText>
+        </w:r>
+        <w:r>
+          <w:rPr>
+            <w:rStyle w:val="Hyperlink"/>
+            <w:rFonts w:cs="Arial"/>
+            <w:color w:val="auto"/>
+            <w:sz w:val="24"/>
+            <w:szCs w:val="24"/>
+            <w:u w:val="none"/>
+          </w:rPr>
+          <w:fldChar w:fldCharType="separate"/>
+        </w:r>
+        <w:r>
+          <w:rPr>
+            <w:rStyle w:val="Hyperlink"/>
+            <w:rFonts w:cs="Arial"/>
+            <w:sz w:val="24"/>
+            <w:szCs w:val="24"/>
+          </w:rPr>
+          <w:t>https://tutorial.djangogirls.org/en/</w:t>
+        </w:r>
+        <w:r>
+          <w:rPr>
+            <w:rStyle w:val="Hyperlink"/>
+            <w:rFonts w:cs="Arial"/>
+            <w:color w:val="auto"/>
+            <w:sz w:val="24"/>
+            <w:szCs w:val="24"/>
+            <w:u w:val="none"/>
+          </w:rPr>
+          <w:fldChar w:fldCharType="end"/>
+        </w:r>
+        <w:r>
+          <w:rPr>
+            <w:rStyle w:val="Hyperlink"/>
+            <w:rFonts w:cs="Arial"/>
+            <w:color w:val="auto"/>
+            <w:sz w:val="24"/>
+            <w:szCs w:val="24"/>
+            <w:u w:val="none"/>
+          </w:rPr>
+          <w:t xml:space="preserve"> </w:t>
+        </w:r>
+      </w:ins>
     </w:p>
     <w:p>
       <w:pPr>
@@ -403,6 +646,12 @@
           <w:ilvl w:val="0"/>
           <w:numId w:val="7"/>
         </w:numPr>
+        <w:rPr>
+          <w:ins w:id="14" w:author="Selin Onal" w:date="2018-06-05T09:40:00Z"/>
+          <w:rStyle w:val="Hyperlink"/>
+          <w:color w:val="auto"/>
+          <w:u w:val="none"/>
+        </w:rPr>
       </w:pPr>
       <w:hyperlink r:id="rId13" w:history="1">
         <w:r>
@@ -417,12 +666,102 @@
       <w:pPr>
         <w:pStyle w:val="ListParagraph"/>
         <w:numPr>
+          <w:ilvl w:val="1"/>
+          <w:numId w:val="7"/>
+        </w:numPr>
+        <w:pPrChange w:id="15" w:author="Selin Onal" w:date="2018-06-05T09:40:00Z">
+          <w:pPr>
+            <w:pStyle w:val="ListParagraph"/>
+            <w:numPr>
+              <w:numId w:val="7"/>
+            </w:numPr>
+            <w:ind w:hanging="360"/>
+          </w:pPr>
+        </w:pPrChange>
+      </w:pPr>
+      <w:ins w:id="16" w:author="Selin Onal" w:date="2018-06-05T09:40:00Z">
+        <w:r>
+          <w:rPr>
+            <w:rStyle w:val="Hyperlink"/>
+            <w:color w:val="auto"/>
+            <w:u w:val="none"/>
+            <w:rPrChange w:id="17" w:author="Selin Onal" w:date="2018-06-05T09:41:00Z">
+              <w:rPr>
+                <w:rStyle w:val="Hyperlink"/>
+              </w:rPr>
+            </w:rPrChange>
+          </w:rPr>
+          <w:t xml:space="preserve">Channel: Coding Entrepeneurs. These tutorials focus on building a blog </w:t>
+        </w:r>
+      </w:ins>
+      <w:ins w:id="18" w:author="Selin Onal" w:date="2018-06-05T09:42:00Z">
+        <w:r>
+          <w:rPr>
+            <w:rStyle w:val="Hyperlink"/>
+            <w:color w:val="auto"/>
+            <w:u w:val="none"/>
+          </w:rPr>
+          <w:t>b</w:t>
+        </w:r>
+      </w:ins>
+      <w:ins w:id="19" w:author="Selin Onal" w:date="2018-06-05T09:40:00Z">
+        <w:r>
+          <w:rPr>
+            <w:rStyle w:val="Hyperlink"/>
+            <w:color w:val="auto"/>
+            <w:u w:val="none"/>
+            <w:rPrChange w:id="20" w:author="Selin Onal" w:date="2018-06-05T09:41:00Z">
+              <w:rPr>
+                <w:rStyle w:val="Hyperlink"/>
+              </w:rPr>
+            </w:rPrChange>
+          </w:rPr>
+          <w:t xml:space="preserve">ased off of the functions </w:t>
+        </w:r>
+      </w:ins>
+      <w:ins w:id="21" w:author="Selin Onal" w:date="2018-06-05T13:03:00Z">
+        <w:r>
+          <w:rPr>
+            <w:rStyle w:val="Hyperlink"/>
+            <w:color w:val="auto"/>
+            <w:u w:val="none"/>
+          </w:rPr>
+          <w:t>that come with Django</w:t>
+        </w:r>
+      </w:ins>
+      <w:ins w:id="22" w:author="Selin Onal" w:date="2018-06-05T13:04:00Z">
+        <w:r>
+          <w:rPr>
+            <w:rStyle w:val="Hyperlink"/>
+            <w:color w:val="auto"/>
+            <w:u w:val="none"/>
+          </w:rPr>
+          <w:t>’s admin application</w:t>
+        </w:r>
+      </w:ins>
+    </w:p>
+    <w:p>
+      <w:pPr>
+        <w:pStyle w:val="ListParagraph"/>
+        <w:numPr>
           <w:ilvl w:val="0"/>
           <w:numId w:val="7"/>
         </w:numPr>
         <w:rPr>
+          <w:ins w:id="23" w:author="Selin Onal" w:date="2018-06-05T09:40:00Z"/>
+          <w:rStyle w:val="Hyperlink"/>
           <w:rFonts w:cs="Arial"/>
+          <w:color w:val="auto"/>
           <w:szCs w:val="24"/>
+          <w:u w:val="none"/>
+          <w:rPrChange w:id="24" w:author="Selin Onal" w:date="2018-06-05T09:40:00Z">
+            <w:rPr>
+              <w:ins w:id="25" w:author="Selin Onal" w:date="2018-06-05T09:40:00Z"/>
+              <w:rStyle w:val="Hyperlink"/>
+              <w:rFonts w:cs="Arial"/>
+              <w:szCs w:val="24"/>
+            </w:rPr>
+          </w:rPrChange>
         </w:rPr>
       </w:pPr>
       <w:hyperlink r:id="rId14" w:history="1">
@@ -435,6 +774,330 @@
           <w:t>https://www.youtube.com/watch?v=qgGIqRFvFFk&amp;list=PL6gx4Cwl9DGBlmzzFcLgDhKTTfNLfX1IK</w:t>
         </w:r>
       </w:hyperlink>
+    </w:p>
+    <w:p>
+      <w:pPr>
+        <w:pStyle w:val="ListParagraph"/>
+        <w:numPr>
+          <w:ilvl w:val="1"/>
+          <w:numId w:val="7"/>
+        </w:numPr>
+        <w:rPr>
+          <w:ins w:id="26" w:author="Selin Onal" w:date="2018-06-04T15:21:00Z"/>
+          <w:rStyle w:val="Hyperlink"/>
+          <w:rFonts w:cs="Arial"/>
+          <w:color w:val="auto"/>
+          <w:szCs w:val="24"/>
+          <w:u w:val="none"/>
+          <w:rPrChange w:id="27" w:author="Selin Onal" w:date="2018-06-05T09:41:00Z">
+            <w:rPr>
+              <w:ins w:id="28" w:author="Selin Onal" w:date="2018-06-04T15:21:00Z"/>
+              <w:rStyle w:val="Hyperlink"/>
+              <w:rFonts w:cs="Arial"/>
+              <w:szCs w:val="24"/>
+            </w:rPr>
+          </w:rPrChange>
+        </w:rPr>
+        <w:pPrChange w:id="29" w:author="Selin Onal" w:date="2018-06-05T09:40:00Z">
+          <w:pPr>
+            <w:pStyle w:val="ListParagraph"/>
+            <w:numPr>
+              <w:numId w:val="7"/>
+            </w:numPr>
+            <w:ind w:hanging="360"/>
+          </w:pPr>
+        </w:pPrChange>
+      </w:pPr>
+      <w:ins w:id="30" w:author="Selin Onal" w:date="2018-06-05T09:41:00Z">
+        <w:r>
+          <w:rPr>
+            <w:rStyle w:val="Hyperlink"/>
+            <w:rFonts w:cs="Arial"/>
+            <w:color w:val="auto"/>
+            <w:szCs w:val="24"/>
+            <w:u w:val="none"/>
+            <w:rPrChange w:id="31" w:author="Selin Onal" w:date="2018-06-05T09:41:00Z">
+              <w:rPr>
+                <w:rStyle w:val="Hyperlink"/>
+                <w:rFonts w:cs="Arial"/>
+                <w:szCs w:val="24"/>
+              </w:rPr>
+            </w:rPrChange>
+          </w:rPr>
+          <w:t>Channel: The New Boston. These tutorials are more general to building any sort of website with django</w:t>
+        </w:r>
+      </w:ins>
+    </w:p>
+    <w:p>
+      <w:pPr>
+        <w:rPr>
+          <w:ins w:id="32" w:author="Selin Onal" w:date="2018-06-04T15:21:00Z"/>
+          <w:rFonts w:cs="Arial"/>
+          <w:szCs w:val="24"/>
+        </w:rPr>
+        <w:pPrChange w:id="33" w:author="Selin Onal" w:date="2018-06-04T15:21:00Z">
+          <w:pPr>
+            <w:pStyle w:val="ListParagraph"/>
+            <w:numPr>
+              <w:numId w:val="7"/>
+            </w:numPr>
+            <w:ind w:hanging="360"/>
+          </w:pPr>
+        </w:pPrChange>
+      </w:pPr>
+      <w:ins w:id="34" w:author="Selin Onal" w:date="2018-06-04T15:21:00Z">
+        <w:r>
+          <w:rPr>
+            <w:rFonts w:cs="Arial"/>
+            <w:szCs w:val="24"/>
+          </w:rPr>
+          <w:t>More</w:t>
+        </w:r>
+      </w:ins>
+      <w:ins w:id="35" w:author="Selin Onal" w:date="2018-06-04T15:22:00Z">
+        <w:r>
+          <w:rPr>
+            <w:rFonts w:cs="Arial"/>
+            <w:szCs w:val="24"/>
+          </w:rPr>
+          <w:t xml:space="preserve"> background</w:t>
+        </w:r>
+      </w:ins>
+      <w:ins w:id="36" w:author="Selin Onal" w:date="2018-06-04T15:21:00Z">
+        <w:r>
+          <w:rPr>
+            <w:rFonts w:cs="Arial"/>
+            <w:szCs w:val="24"/>
+          </w:rPr>
+          <w:t xml:space="preserve"> information on Frameworks:</w:t>
+        </w:r>
+      </w:ins>
+    </w:p>
+    <w:p>
+      <w:pPr>
+        <w:pStyle w:val="ListParagraph"/>
+        <w:numPr>
+          <w:ilvl w:val="0"/>
+          <w:numId w:val="8"/>
+        </w:numPr>
+        <w:rPr>
+          <w:ins w:id="37" w:author="Selin Onal" w:date="2018-06-04T15:30:00Z"/>
+          <w:color w:val="1F497D"/>
+        </w:rPr>
+      </w:pPr>
+      <w:ins w:id="38" w:author="Selin Onal" w:date="2018-06-04T15:30:00Z">
+        <w:r>
+          <w:rPr>
+            <w:color w:val="1F497D"/>
+          </w:rPr>
+          <w:fldChar w:fldCharType="begin"/>
+        </w:r>
+        <w:r>
+          <w:rPr>
+            <w:color w:val="1F497D"/>
+          </w:rPr>
+          <w:instrText xml:space="preserve"> HYPERLINK "https://jeffknupp.com/blog/2014/03/03/what-is-a-web-framework/" </w:instrText>
+        </w:r>
+        <w:r>
+          <w:rPr>
+            <w:color w:val="1F497D"/>
+          </w:rPr>
+          <w:fldChar w:fldCharType="separate"/>
+        </w:r>
+        <w:r>
+          <w:rPr>
+            <w:rStyle w:val="Hyperlink"/>
+          </w:rPr>
+          <w:t>https://jeffknupp.com/blog/2014/03/03/what-is-a-web-framework/</w:t>
+        </w:r>
+        <w:r>
+          <w:rPr>
+            <w:color w:val="1F497D"/>
+          </w:rPr>
+          <w:fldChar w:fldCharType="end"/>
+        </w:r>
+      </w:ins>
+    </w:p>
+    <w:p>
+      <w:pPr>
+        <w:pStyle w:val="ListParagraph"/>
+        <w:numPr>
+          <w:ilvl w:val="1"/>
+          <w:numId w:val="8"/>
+        </w:numPr>
+        <w:rPr>
+          <w:ins w:id="39" w:author="Selin Onal" w:date="2018-06-04T15:30:00Z"/>
+          <w:color w:val="1F497D"/>
+        </w:rPr>
+      </w:pPr>
+      <w:ins w:id="40" w:author="Selin Onal" w:date="2018-06-04T15:30:00Z">
+        <w:r>
+          <w:rPr>
+            <w:color w:val="1F497D"/>
+          </w:rPr>
+          <w:t>What is a web framework and how does it function</w:t>
+        </w:r>
+      </w:ins>
+    </w:p>
+    <w:p>
+      <w:pPr>
+        <w:pStyle w:val="ListParagraph"/>
+        <w:numPr>
+          <w:ilvl w:val="0"/>
+          <w:numId w:val="8"/>
+        </w:numPr>
+        <w:rPr>
+          <w:ins w:id="41" w:author="Selin Onal" w:date="2018-06-04T15:27:00Z"/>
+        </w:rPr>
+      </w:pPr>
+      <w:ins w:id="42" w:author="Selin Onal" w:date="2018-06-04T15:21:00Z">
+        <w:r>
+          <w:fldChar w:fldCharType="begin"/>
+        </w:r>
+        <w:r>
+          <w:instrText xml:space="preserve"> HYPERLINK "https://blog.udacity.com/2014/10/building-and-contributing-to-frameworks.html" </w:instrText>
+        </w:r>
+        <w:r>
+          <w:fldChar w:fldCharType="separate"/>
+        </w:r>
+        <w:r>
+          <w:rPr>
+            <w:rStyle w:val="Hyperlink"/>
+          </w:rPr>
+          <w:t>https://blog.udacity.com/2014/10/building-and-contributing-to-frameworks.html</w:t>
+        </w:r>
+        <w:r>
+          <w:fldChar w:fldCharType="end"/>
+        </w:r>
+      </w:ins>
+    </w:p>
+    <w:p>
+      <w:pPr>
+        <w:pStyle w:val="ListParagraph"/>
+        <w:numPr>
+          <w:ilvl w:val="1"/>
+          <w:numId w:val="8"/>
+        </w:numPr>
+        <w:rPr>
+          <w:ins w:id="43" w:author="Selin Onal" w:date="2018-06-04T15:21:00Z"/>
+        </w:rPr>
+        <w:pPrChange w:id="44" w:author="Selin Onal" w:date="2018-06-04T15:27:00Z">
+          <w:pPr>
+            <w:pStyle w:val="ListParagraph"/>
+            <w:numPr>
+              <w:numId w:val="8"/>
+            </w:numPr>
+            <w:ind w:hanging="360"/>
+          </w:pPr>
+        </w:pPrChange>
+      </w:pPr>
+      <w:ins w:id="45" w:author="Selin Onal" w:date="2018-06-04T15:29:00Z">
+        <w:r>
+          <w:t>Building and contributing to frameworks</w:t>
+        </w:r>
+      </w:ins>
+    </w:p>
+    <w:p>
+      <w:pPr>
+        <w:pStyle w:val="ListParagraph"/>
+        <w:numPr>
+          <w:ilvl w:val="0"/>
+          <w:numId w:val="8"/>
+        </w:numPr>
+        <w:rPr>
+          <w:ins w:id="46" w:author="Selin Onal" w:date="2018-06-04T15:27:00Z"/>
+          <w:color w:val="1F497D"/>
+        </w:rPr>
+        <w:pPrChange w:id="47" w:author="Selin Onal" w:date="2018-06-04T15:22:00Z">
+          <w:pPr>
+            <w:pStyle w:val="ListParagraph"/>
+            <w:numPr>
+              <w:numId w:val="7"/>
+            </w:numPr>
+            <w:ind w:hanging="360"/>
+          </w:pPr>
+        </w:pPrChange>
+      </w:pPr>
+      <w:ins w:id="48" w:author="Selin Onal" w:date="2018-06-04T15:22:00Z">
+        <w:r>
+          <w:rPr>
+            <w:color w:val="1F497D"/>
+          </w:rPr>
+          <w:fldChar w:fldCharType="begin"/>
+        </w:r>
+        <w:r>
+          <w:rPr>
+            <w:color w:val="1F497D"/>
+          </w:rPr>
+          <w:instrText xml:space="preserve"> HYPERLINK "https://www.upwork.com/hiring/development/understanding-software-frameworks/" </w:instrText>
+        </w:r>
+        <w:r>
+          <w:rPr>
+            <w:color w:val="1F497D"/>
+          </w:rPr>
+          <w:fldChar w:fldCharType="separate"/>
+        </w:r>
+        <w:r>
+          <w:rPr>
+            <w:rStyle w:val="Hyperlink"/>
+          </w:rPr>
+          <w:t>https://www.upwork.com/hiring/development/understanding-software-frameworks/</w:t>
+        </w:r>
+        <w:r>
+          <w:rPr>
+            <w:color w:val="1F497D"/>
+          </w:rPr>
+          <w:fldChar w:fldCharType="end"/>
+        </w:r>
+      </w:ins>
+    </w:p>
+    <w:p>
+      <w:pPr>
+        <w:pStyle w:val="ListParagraph"/>
+        <w:numPr>
+          <w:ilvl w:val="1"/>
+          <w:numId w:val="8"/>
+        </w:numPr>
+        <w:rPr>
+          <w:color w:val="1F497D"/>
+          <w:rPrChange w:id="49" w:author="Selin Onal" w:date="2018-06-04T15:22:00Z">
+            <w:rPr/>
+          </w:rPrChange>
+        </w:rPr>
+        <w:pPrChange w:id="50" w:author="Selin Onal" w:date="2018-06-04T15:27:00Z">
+          <w:pPr>
+            <w:pStyle w:val="ListParagraph"/>
+            <w:numPr>
+              <w:numId w:val="7"/>
+            </w:numPr>
+            <w:ind w:hanging="360"/>
+          </w:pPr>
+        </w:pPrChange>
+      </w:pPr>
+      <w:ins w:id="51" w:author="Selin Onal" w:date="2018-06-04T15:28:00Z">
+        <w:r>
+          <w:rPr>
+            <w:color w:val="1F497D"/>
+          </w:rPr>
+          <w:t xml:space="preserve">Talks about </w:t>
+        </w:r>
+      </w:ins>
+      <w:ins w:id="52" w:author="Selin Onal" w:date="2018-06-04T15:29:00Z">
+        <w:r>
+          <w:rPr>
+            <w:color w:val="1F497D"/>
+          </w:rPr>
+          <w:t>different features and types of frameworks</w:t>
+        </w:r>
+      </w:ins>
+      <w:ins w:id="53" w:author="Selin Onal" w:date="2018-06-04T15:28:00Z">
+        <w:r>
+          <w:rPr>
+            <w:color w:val="1F497D"/>
+          </w:rPr>
+          <w:t xml:space="preserve"> </w:t>
+        </w:r>
+      </w:ins>
     </w:p>
     <w:p>
       <w:pPr>
@@ -664,6 +1327,7 @@
           <w:color w:val="333333"/>
           <w:sz w:val="28"/>
         </w:rPr>
+        <w:lastRenderedPageBreak/>
         <w:t>Roles</w:t>
       </w:r>
     </w:p>
@@ -1350,7 +2014,6 @@
           <w:color w:val="333333"/>
           <w:sz w:val="28"/>
         </w:rPr>
-        <w:lastRenderedPageBreak/>
         <w:t>U</w:t>
       </w:r>
       <w:r>
@@ -2874,7 +3537,6 @@
           <w:color w:val="333333"/>
           <w:sz w:val="28"/>
         </w:rPr>
-        <w:lastRenderedPageBreak/>
         <w:t>Use Cases</w:t>
       </w:r>
     </w:p>
@@ -2892,8 +3554,8 @@
           <w:szCs w:val="28"/>
         </w:rPr>
       </w:pPr>
-      <w:bookmarkStart w:id="1" w:name="_S001"/>
-      <w:bookmarkEnd w:id="1"/>
+      <w:bookmarkStart w:id="54" w:name="_S001"/>
+      <w:bookmarkEnd w:id="54"/>
       <w:r>
         <w:rPr>
           <w:rFonts w:ascii="Arial" w:hAnsi="Arial" w:cs="Arial"/>
@@ -3147,8 +3809,8 @@
           <w:szCs w:val="28"/>
         </w:rPr>
       </w:pPr>
-      <w:bookmarkStart w:id="2" w:name="_S002"/>
-      <w:bookmarkEnd w:id="2"/>
+      <w:bookmarkStart w:id="55" w:name="_S002"/>
+      <w:bookmarkEnd w:id="55"/>
       <w:r>
         <w:rPr>
           <w:rFonts w:ascii="Arial" w:hAnsi="Arial" w:cs="Arial"/>
@@ -3392,8 +4054,59 @@
       </w:tr>
     </w:tbl>
     <w:p>
-      <w:bookmarkStart w:id="3" w:name="_S003"/>
-      <w:bookmarkEnd w:id="3"/>
+      <w:pPr>
+        <w:pStyle w:val="Heading2"/>
+        <w:shd w:val="clear" w:color="auto" w:fill="FFFFFF"/>
+        <w:spacing w:before="450" w:beforeAutospacing="0" w:after="0" w:afterAutospacing="0"/>
+        <w:rPr>
+          <w:del w:id="56" w:author="Selin Onal" w:date="2018-06-04T15:30:00Z"/>
+        </w:rPr>
+      </w:pPr>
+      <w:bookmarkStart w:id="57" w:name="_S003"/>
+      <w:bookmarkEnd w:id="57"/>
+    </w:p>
+    <w:p>
+      <w:pPr>
+        <w:rPr>
+          <w:ins w:id="58" w:author="Selin Onal" w:date="2018-06-05T13:08:00Z"/>
+          <w:rFonts w:ascii="Times New Roman" w:eastAsia="Times New Roman" w:hAnsi="Times New Roman" w:cs="Times New Roman"/>
+          <w:b/>
+          <w:bCs/>
+          <w:sz w:val="36"/>
+          <w:szCs w:val="36"/>
+        </w:rPr>
+      </w:pPr>
+    </w:p>
+    <w:p>
+      <w:pPr>
+        <w:rPr>
+          <w:ins w:id="59" w:author="Selin Onal" w:date="2018-06-05T13:08:00Z"/>
+          <w:rFonts w:ascii="Times New Roman" w:eastAsia="Times New Roman" w:hAnsi="Times New Roman" w:cs="Times New Roman"/>
+          <w:b/>
+          <w:bCs/>
+          <w:sz w:val="36"/>
+          <w:szCs w:val="36"/>
+        </w:rPr>
+      </w:pPr>
+    </w:p>
+    <w:p>
+      <w:pPr>
+        <w:rPr>
+          <w:ins w:id="60" w:author="Selin Onal" w:date="2018-06-05T13:08:00Z"/>
+          <w:rFonts w:ascii="Times New Roman" w:eastAsia="Times New Roman" w:hAnsi="Times New Roman" w:cs="Times New Roman"/>
+          <w:b/>
+          <w:bCs/>
+          <w:sz w:val="36"/>
+          <w:szCs w:val="36"/>
+        </w:rPr>
+      </w:pPr>
+    </w:p>
+    <w:p>
+      <w:pPr>
+        <w:rPr>
+          <w:ins w:id="61" w:author="Selin Onal" w:date="2018-06-05T13:08:00Z"/>
+        </w:rPr>
+      </w:pPr>
     </w:p>
     <w:p>
       <w:pPr>
@@ -3418,6 +4131,7 @@
           <w:sz w:val="28"/>
           <w:szCs w:val="28"/>
         </w:rPr>
+        <w:lastRenderedPageBreak/>
         <w:t>S003</w:t>
       </w:r>
       <w:r>
@@ -4124,6 +4838,7 @@
           </w:tcPr>
           <w:p>
             <w:r>
+              <w:lastRenderedPageBreak/>
               <w:t>8</w:t>
             </w:r>
           </w:p>
@@ -4397,6 +5112,7 @@
       <w:pPr>
         <w:shd w:val="clear" w:color="auto" w:fill="FFFFFF"/>
         <w:rPr>
+          <w:del w:id="62" w:author="Selin Onal" w:date="2018-06-04T15:30:00Z"/>
           <w:rFonts w:ascii="Arial" w:hAnsi="Arial" w:cs="Arial"/>
           <w:color w:val="333333"/>
           <w:sz w:val="28"/>
@@ -4408,6 +5124,7 @@
       <w:pPr>
         <w:shd w:val="clear" w:color="auto" w:fill="FFFFFF"/>
         <w:rPr>
+          <w:del w:id="63" w:author="Selin Onal" w:date="2018-06-04T15:30:00Z"/>
           <w:rFonts w:ascii="Arial" w:hAnsi="Arial" w:cs="Arial"/>
           <w:color w:val="333333"/>
           <w:sz w:val="28"/>
@@ -4419,6 +5136,7 @@
       <w:pPr>
         <w:shd w:val="clear" w:color="auto" w:fill="FFFFFF"/>
         <w:rPr>
+          <w:del w:id="64" w:author="Selin Onal" w:date="2018-06-04T15:30:00Z"/>
           <w:rFonts w:ascii="Arial" w:hAnsi="Arial" w:cs="Arial"/>
           <w:color w:val="333333"/>
           <w:sz w:val="28"/>
@@ -4430,6 +5148,7 @@
       <w:pPr>
         <w:shd w:val="clear" w:color="auto" w:fill="FFFFFF"/>
         <w:rPr>
+          <w:del w:id="65" w:author="Selin Onal" w:date="2018-06-04T15:30:00Z"/>
           <w:rFonts w:ascii="Arial" w:hAnsi="Arial" w:cs="Arial"/>
           <w:color w:val="333333"/>
           <w:sz w:val="28"/>
@@ -4441,6 +5160,7 @@
       <w:pPr>
         <w:shd w:val="clear" w:color="auto" w:fill="FFFFFF"/>
         <w:rPr>
+          <w:del w:id="66" w:author="Selin Onal" w:date="2018-06-04T15:30:00Z"/>
           <w:rFonts w:ascii="Arial" w:hAnsi="Arial" w:cs="Arial"/>
           <w:color w:val="333333"/>
           <w:sz w:val="28"/>
@@ -4452,6 +5172,7 @@
       <w:pPr>
         <w:shd w:val="clear" w:color="auto" w:fill="FFFFFF"/>
         <w:rPr>
+          <w:del w:id="67" w:author="Selin Onal" w:date="2018-06-04T15:30:00Z"/>
           <w:rFonts w:ascii="Arial" w:hAnsi="Arial" w:cs="Arial"/>
           <w:color w:val="333333"/>
           <w:sz w:val="28"/>
@@ -4485,8 +5206,8 @@
           <w:szCs w:val="28"/>
         </w:rPr>
       </w:pPr>
-      <w:bookmarkStart w:id="4" w:name="_S004"/>
-      <w:bookmarkEnd w:id="4"/>
+      <w:bookmarkStart w:id="68" w:name="_S004"/>
+      <w:bookmarkEnd w:id="68"/>
       <w:r>
         <w:rPr>
           <w:rFonts w:ascii="Arial" w:hAnsi="Arial" w:cs="Arial"/>
@@ -5114,6 +5835,7 @@
           </w:tcPr>
           <w:p>
             <w:r>
+              <w:lastRenderedPageBreak/>
               <w:t>7</w:t>
             </w:r>
           </w:p>
@@ -5516,8 +6238,8 @@
           <w:szCs w:val="28"/>
         </w:rPr>
       </w:pPr>
-      <w:bookmarkStart w:id="5" w:name="_S005"/>
-      <w:bookmarkEnd w:id="5"/>
+      <w:bookmarkStart w:id="69" w:name="_S005"/>
+      <w:bookmarkEnd w:id="69"/>
       <w:r>
         <w:rPr>
           <w:rFonts w:ascii="Arial" w:hAnsi="Arial" w:cs="Arial"/>
@@ -6068,6 +6790,7 @@
           </w:tcPr>
           <w:p>
             <w:r>
+              <w:lastRenderedPageBreak/>
               <w:t>6</w:t>
             </w:r>
           </w:p>
@@ -6211,8 +6934,8 @@
           <w:szCs w:val="28"/>
         </w:rPr>
       </w:pPr>
-      <w:bookmarkStart w:id="6" w:name="_S006"/>
-      <w:bookmarkEnd w:id="6"/>
+      <w:bookmarkStart w:id="70" w:name="_S006"/>
+      <w:bookmarkEnd w:id="70"/>
       <w:r>
         <w:rPr>
           <w:rFonts w:ascii="Arial" w:hAnsi="Arial" w:cs="Arial"/>
@@ -6874,8 +7597,8 @@
           <w:szCs w:val="28"/>
         </w:rPr>
       </w:pPr>
-      <w:bookmarkStart w:id="7" w:name="_S007"/>
-      <w:bookmarkEnd w:id="7"/>
+      <w:bookmarkStart w:id="71" w:name="_S007"/>
+      <w:bookmarkEnd w:id="71"/>
       <w:r>
         <w:rPr>
           <w:rFonts w:ascii="Arial" w:hAnsi="Arial" w:cs="Arial"/>
@@ -7102,36 +7825,80 @@
     </w:tbl>
     <w:p>
       <w:pPr>
-        <w:pStyle w:val="Heading2"/>
-        <w:shd w:val="clear" w:color="auto" w:fill="FFFFFF"/>
-        <w:spacing w:before="450" w:beforeAutospacing="0" w:after="0" w:afterAutospacing="0"/>
         <w:rPr>
-          <w:rFonts w:ascii="Arial" w:hAnsi="Arial" w:cs="Arial"/>
-          <w:b w:val="0"/>
-          <w:bCs w:val="0"/>
+          <w:rFonts w:ascii="Arial" w:eastAsia="Times New Roman" w:hAnsi="Arial" w:cs="Arial"/>
           <w:color w:val="333333"/>
           <w:sz w:val="28"/>
           <w:szCs w:val="28"/>
         </w:rPr>
-      </w:pPr>
-      <w:bookmarkStart w:id="8" w:name="_S008"/>
-      <w:bookmarkEnd w:id="8"/>
-      <w:r>
+        <w:pPrChange w:id="72" w:author="Selin Onal" w:date="2018-06-05T13:09:00Z">
+          <w:pPr>
+            <w:pStyle w:val="Heading2"/>
+            <w:shd w:val="clear" w:color="auto" w:fill="FFFFFF"/>
+            <w:spacing w:before="450" w:beforeAutospacing="0" w:after="0" w:afterAutospacing="0"/>
+          </w:pPr>
+        </w:pPrChange>
+      </w:pPr>
+      <w:bookmarkStart w:id="73" w:name="_S008"/>
+      <w:bookmarkEnd w:id="73"/>
+    </w:p>
+    <w:p>
+      <w:pPr>
         <w:rPr>
-          <w:rFonts w:ascii="Arial" w:hAnsi="Arial" w:cs="Arial"/>
-          <w:b w:val="0"/>
-          <w:bCs w:val="0"/>
+          <w:ins w:id="74" w:author="Selin Onal" w:date="2018-06-05T13:09:00Z"/>
+          <w:rFonts w:ascii="Arial" w:eastAsia="Times New Roman" w:hAnsi="Arial" w:cs="Arial"/>
           <w:color w:val="333333"/>
           <w:sz w:val="28"/>
           <w:szCs w:val="28"/>
         </w:rPr>
+        <w:pPrChange w:id="75" w:author="Selin Onal" w:date="2018-06-05T13:09:00Z">
+          <w:pPr>
+            <w:pStyle w:val="Heading2"/>
+            <w:shd w:val="clear" w:color="auto" w:fill="FFFFFF"/>
+            <w:spacing w:before="450" w:beforeAutospacing="0" w:after="0" w:afterAutospacing="0"/>
+          </w:pPr>
+        </w:pPrChange>
+      </w:pPr>
+    </w:p>
+    <w:p>
+      <w:pPr>
+        <w:rPr>
+          <w:rFonts w:ascii="Arial" w:eastAsia="Times New Roman" w:hAnsi="Arial" w:cs="Arial"/>
+          <w:color w:val="333333"/>
+          <w:sz w:val="28"/>
+          <w:szCs w:val="28"/>
+          <w:rPrChange w:id="76" w:author="Selin Onal" w:date="2018-06-05T13:09:00Z">
+            <w:rPr>
+              <w:rFonts w:ascii="Arial" w:hAnsi="Arial" w:cs="Arial"/>
+              <w:b w:val="0"/>
+              <w:bCs w:val="0"/>
+              <w:color w:val="333333"/>
+              <w:sz w:val="28"/>
+              <w:szCs w:val="28"/>
+            </w:rPr>
+          </w:rPrChange>
+        </w:rPr>
+        <w:pPrChange w:id="77" w:author="Selin Onal" w:date="2018-06-05T13:09:00Z">
+          <w:pPr>
+            <w:pStyle w:val="Heading2"/>
+            <w:shd w:val="clear" w:color="auto" w:fill="FFFFFF"/>
+            <w:spacing w:before="450" w:beforeAutospacing="0" w:after="0" w:afterAutospacing="0"/>
+          </w:pPr>
+        </w:pPrChange>
+      </w:pPr>
+      <w:r>
+        <w:rPr>
+          <w:rFonts w:ascii="Arial" w:hAnsi="Arial" w:cs="Arial"/>
+          <w:color w:val="333333"/>
+          <w:sz w:val="28"/>
+          <w:szCs w:val="28"/>
+        </w:rPr>
+        <w:lastRenderedPageBreak/>
         <w:t>S008</w:t>
       </w:r>
       <w:r>
         <w:rPr>
           <w:rFonts w:ascii="Arial" w:hAnsi="Arial" w:cs="Arial"/>
-          <w:b w:val="0"/>
-          <w:bCs w:val="0"/>
           <w:color w:val="333333"/>
           <w:sz w:val="28"/>
           <w:szCs w:val="28"/>
@@ -7341,8 +8108,13 @@
       </w:tr>
     </w:tbl>
     <w:p>
-      <w:bookmarkStart w:id="9" w:name="_S009"/>
-      <w:bookmarkEnd w:id="9"/>
+      <w:pPr>
+        <w:rPr>
+          <w:del w:id="78" w:author="Selin Onal" w:date="2018-06-04T15:31:00Z"/>
+        </w:rPr>
+      </w:pPr>
+      <w:bookmarkStart w:id="79" w:name="_S009"/>
+      <w:bookmarkEnd w:id="79"/>
     </w:p>
     <w:p>
       <w:pPr>
@@ -7583,10 +8355,21 @@
       </w:tr>
     </w:tbl>
     <w:p>
-      <w:bookmarkStart w:id="10" w:name="_S010"/>
-      <w:bookmarkEnd w:id="10"/>
+      <w:pPr>
+        <w:rPr>
+          <w:del w:id="80" w:author="Selin Onal" w:date="2018-06-04T15:31:00Z"/>
+        </w:rPr>
+      </w:pPr>
+      <w:bookmarkStart w:id="81" w:name="_S010"/>
+      <w:bookmarkEnd w:id="81"/>
     </w:p>
-    <w:p/>
+    <w:p>
+      <w:pPr>
+        <w:rPr>
+          <w:del w:id="82" w:author="Selin Onal" w:date="2018-06-04T15:31:00Z"/>
+        </w:rPr>
+      </w:pPr>
+    </w:p>
     <w:p>
       <w:pPr>
         <w:pStyle w:val="Heading2"/>
@@ -8220,6 +9003,7 @@
           </w:tcPr>
           <w:p>
             <w:r>
+              <w:lastRenderedPageBreak/>
               <w:t>7</w:t>
             </w:r>
           </w:p>
@@ -8574,7 +9358,13 @@
         </w:tc>
       </w:tr>
     </w:tbl>
-    <w:p/>
+    <w:p>
+      <w:pPr>
+        <w:rPr>
+          <w:del w:id="83" w:author="Selin Onal" w:date="2018-06-04T15:31:00Z"/>
+        </w:rPr>
+      </w:pPr>
+    </w:p>
     <w:p>
       <w:pPr>
         <w:shd w:val="clear" w:color="auto" w:fill="FFFFFF"/>
@@ -8601,8 +9391,8 @@
           <w:szCs w:val="28"/>
         </w:rPr>
       </w:pPr>
-      <w:bookmarkStart w:id="11" w:name="_S011"/>
-      <w:bookmarkEnd w:id="11"/>
+      <w:bookmarkStart w:id="84" w:name="_S011"/>
+      <w:bookmarkEnd w:id="84"/>
       <w:r>
         <w:rPr>
           <w:rFonts w:ascii="Arial" w:hAnsi="Arial" w:cs="Arial"/>
@@ -9191,6 +9981,7 @@
           </w:p>
           <w:p>
             <w:r>
+              <w:lastRenderedPageBreak/>
               <w:t>the user is redirected to the page where the user invoked the action</w:t>
             </w:r>
           </w:p>
@@ -9216,6 +10007,7 @@
           </w:tcPr>
           <w:p>
             <w:r>
+              <w:lastRenderedPageBreak/>
               <w:t>7</w:t>
             </w:r>
           </w:p>
@@ -9443,7 +10235,7 @@
           <w:rPr>
             <w:noProof/>
           </w:rPr>
-          <w:t>2</w:t>
+          <w:t>10</w:t>
         </w:r>
         <w:r>
           <w:rPr>
@@ -9517,7 +10309,7 @@
       </w:sdtPr>
       <w:sdtEndPr/>
       <w:sdtContent>
-        <w:del w:id="12" w:author="Selin Onal" w:date="2018-06-04T13:37:00Z">
+        <w:del w:id="85" w:author="Selin Onal" w:date="2018-06-04T13:37:00Z">
           <w:r>
             <w:rPr>
               <w:color w:val="5B9BD5" w:themeColor="accent1"/>
@@ -9525,7 +10317,7 @@
             <w:delText>Blogger 2000 (Python/Django)</w:delText>
           </w:r>
         </w:del>
-        <w:ins w:id="13" w:author="Selin Onal" w:date="2018-06-04T13:37:00Z">
+        <w:ins w:id="86" w:author="Selin Onal" w:date="2018-06-04T13:37:00Z">
           <w:r>
             <w:rPr>
               <w:color w:val="5B9BD5" w:themeColor="accent1"/>
@@ -9644,7 +10436,7 @@
                                   <w:color w:val="FFFFFF" w:themeColor="background1"/>
                                 </w:rPr>
                               </w:pPr>
-                              <w:del w:id="14" w:author="Selin Onal" w:date="2018-06-04T13:37:00Z">
+                              <w:del w:id="87" w:author="Selin Onal" w:date="2018-06-04T13:37:00Z">
                                 <w:r>
                                   <w:rPr>
                                     <w:b/>
@@ -9654,7 +10446,7 @@
                                   <w:delText>Blogger 2000 (Python/Django)</w:delText>
                                 </w:r>
                               </w:del>
-                              <w:ins w:id="15" w:author="Selin Onal" w:date="2018-06-04T13:37:00Z">
+                              <w:ins w:id="88" w:author="Selin Onal" w:date="2018-06-04T13:37:00Z">
                                 <w:r>
                                   <w:rPr>
                                     <w:b/>
@@ -9720,7 +10512,7 @@
                             <w:color w:val="FFFFFF" w:themeColor="background1"/>
                           </w:rPr>
                         </w:pPr>
-                        <w:del w:id="16" w:author="Selin Onal" w:date="2018-06-04T13:37:00Z">
+                        <w:del w:id="89" w:author="Selin Onal" w:date="2018-06-04T13:37:00Z">
                           <w:r>
                             <w:rPr>
                               <w:b/>
@@ -9730,7 +10522,7 @@
                             <w:delText>Blogger 2000 (Python/Django)</w:delText>
                           </w:r>
                         </w:del>
-                        <w:ins w:id="17" w:author="Selin Onal" w:date="2018-06-04T13:37:00Z">
+                        <w:ins w:id="90" w:author="Selin Onal" w:date="2018-06-04T13:37:00Z">
                           <w:r>
                             <w:rPr>
                               <w:b/>
@@ -9758,6 +10550,119 @@
 <file path=word/numbering.xml><?xml version="1.0" encoding="utf-8"?>
 <w:numbering xmlns:wpc="http://schemas.microsoft.com/office/word/2010/wordprocessingCanvas" xmlns:mc="http://schemas.openxmlformats.org/markup-compatibility/2006" xmlns:o="urn:schemas-microsoft-com:office:office" xmlns:r="http://schemas.openxmlformats.org/officeDocument/2006/relationships" xmlns:m="http://schemas.openxmlformats.org/officeDocument/2006/math" xmlns:v="urn:schemas-microsoft-com:vml" xmlns:wp14="http://schemas.microsoft.com/office/word/2010/wordprocessingDrawing" xmlns:wp="http://schemas.openxmlformats.org/drawingml/2006/wordprocessingDrawing" xmlns:w10="urn:schemas-microsoft-com:office:word" xmlns:w="http://schemas.openxmlformats.org/wordprocessingml/2006/main" xmlns:w14="http://schemas.microsoft.com/office/word/2010/wordml" xmlns:w15="http://schemas.microsoft.com/office/word/2012/wordml" xmlns:wpg="http://schemas.microsoft.com/office/word/2010/wordprocessingGroup" xmlns:wpi="http://schemas.microsoft.com/office/word/2010/wordprocessingInk" xmlns:wne="http://schemas.microsoft.com/office/word/2006/wordml" xmlns:wps="http://schemas.microsoft.com/office/word/2010/wordprocessingShape" mc:Ignorable="w14 w15 wp14">
   <w:abstractNum w:abstractNumId="0" w15:restartNumberingAfterBreak="0">
+    <w:nsid w:val="10C4532E"/>
+    <w:multiLevelType w:val="hybridMultilevel"/>
+    <w:tmpl w:val="B310F3CA"/>
+    <w:lvl w:ilvl="0" w:tplc="04090001">
+      <w:start w:val="1"/>
+      <w:numFmt w:val="bullet"/>
+      <w:lvlText w:val=""/>
+      <w:lvlJc w:val="left"/>
+      <w:pPr>
+        <w:ind w:left="720" w:hanging="360"/>
+      </w:pPr>
+      <w:rPr>
+        <w:rFonts w:ascii="Symbol" w:hAnsi="Symbol" w:hint="default"/>
+      </w:rPr>
+    </w:lvl>
+    <w:lvl w:ilvl="1" w:tplc="04090003" w:tentative="1">
+      <w:start w:val="1"/>
+      <w:numFmt w:val="bullet"/>
+      <w:lvlText w:val="o"/>
+      <w:lvlJc w:val="left"/>
+      <w:pPr>
+        <w:ind w:left="1440" w:hanging="360"/>
+      </w:pPr>
+      <w:rPr>
+        <w:rFonts w:ascii="Courier New" w:hAnsi="Courier New" w:cs="Courier New" w:hint="default"/>
+      </w:rPr>
+    </w:lvl>
+    <w:lvl w:ilvl="2" w:tplc="04090005" w:tentative="1">
+      <w:start w:val="1"/>
+      <w:numFmt w:val="bullet"/>
+      <w:lvlText w:val=""/>
+      <w:lvlJc w:val="left"/>
+      <w:pPr>
+        <w:ind w:left="2160" w:hanging="360"/>
+      </w:pPr>
+      <w:rPr>
+        <w:rFonts w:ascii="Wingdings" w:hAnsi="Wingdings" w:hint="default"/>
+      </w:rPr>
+    </w:lvl>
+    <w:lvl w:ilvl="3" w:tplc="04090001" w:tentative="1">
+      <w:start w:val="1"/>
+      <w:numFmt w:val="bullet"/>
+      <w:lvlText w:val=""/>
+      <w:lvlJc w:val="left"/>
+      <w:pPr>
+        <w:ind w:left="2880" w:hanging="360"/>
+      </w:pPr>
+      <w:rPr>
+        <w:rFonts w:ascii="Symbol" w:hAnsi="Symbol" w:hint="default"/>
+      </w:rPr>
+    </w:lvl>
+    <w:lvl w:ilvl="4" w:tplc="04090003" w:tentative="1">
+      <w:start w:val="1"/>
+      <w:numFmt w:val="bullet"/>
+      <w:lvlText w:val="o"/>
+      <w:lvlJc w:val="left"/>
+      <w:pPr>
+        <w:ind w:left="3600" w:hanging="360"/>
+      </w:pPr>
+      <w:rPr>
+        <w:rFonts w:ascii="Courier New" w:hAnsi="Courier New" w:cs="Courier New" w:hint="default"/>
+      </w:rPr>
+    </w:lvl>
+    <w:lvl w:ilvl="5" w:tplc="04090005" w:tentative="1">
+      <w:start w:val="1"/>
+      <w:numFmt w:val="bullet"/>
+      <w:lvlText w:val=""/>
+      <w:lvlJc w:val="left"/>
+      <w:pPr>
+        <w:ind w:left="4320" w:hanging="360"/>
+      </w:pPr>
+      <w:rPr>
+        <w:rFonts w:ascii="Wingdings" w:hAnsi="Wingdings" w:hint="default"/>
+      </w:rPr>
+    </w:lvl>
+    <w:lvl w:ilvl="6" w:tplc="04090001" w:tentative="1">
+      <w:start w:val="1"/>
+      <w:numFmt w:val="bullet"/>
+      <w:lvlText w:val=""/>
+      <w:lvlJc w:val="left"/>
+      <w:pPr>
+        <w:ind w:left="5040" w:hanging="360"/>
+      </w:pPr>
+      <w:rPr>
+        <w:rFonts w:ascii="Symbol" w:hAnsi="Symbol" w:hint="default"/>
+      </w:rPr>
+    </w:lvl>
+    <w:lvl w:ilvl="7" w:tplc="04090003" w:tentative="1">
+      <w:start w:val="1"/>
+      <w:numFmt w:val="bullet"/>
+      <w:lvlText w:val="o"/>
+      <w:lvlJc w:val="left"/>
+      <w:pPr>
+        <w:ind w:left="5760" w:hanging="360"/>
+      </w:pPr>
+      <w:rPr>
+        <w:rFonts w:ascii="Courier New" w:hAnsi="Courier New" w:cs="Courier New" w:hint="default"/>
+      </w:rPr>
+    </w:lvl>
+    <w:lvl w:ilvl="8" w:tplc="04090005" w:tentative="1">
+      <w:start w:val="1"/>
+      <w:numFmt w:val="bullet"/>
+      <w:lvlText w:val=""/>
+      <w:lvlJc w:val="left"/>
+      <w:pPr>
+        <w:ind w:left="6480" w:hanging="360"/>
+      </w:pPr>
+      <w:rPr>
+        <w:rFonts w:ascii="Wingdings" w:hAnsi="Wingdings" w:hint="default"/>
+      </w:rPr>
+    </w:lvl>
+  </w:abstractNum>
+  <w:abstractNum w:abstractNumId="1" w15:restartNumberingAfterBreak="0">
     <w:nsid w:val="1E22318B"/>
     <w:multiLevelType w:val="multilevel"/>
     <w:tmpl w:val="AFA4D82A"/>
@@ -9870,7 +10775,7 @@
       </w:pPr>
     </w:lvl>
   </w:abstractNum>
-  <w:abstractNum w:abstractNumId="1" w15:restartNumberingAfterBreak="0">
+  <w:abstractNum w:abstractNumId="2" w15:restartNumberingAfterBreak="0">
     <w:nsid w:val="23A65E2D"/>
     <w:multiLevelType w:val="hybridMultilevel"/>
     <w:tmpl w:val="6A56DCCA"/>
@@ -9883,7 +10788,7 @@
         <w:ind w:left="720" w:hanging="360"/>
       </w:pPr>
     </w:lvl>
-    <w:lvl w:ilvl="1" w:tplc="04090019" w:tentative="1">
+    <w:lvl w:ilvl="1" w:tplc="04090019">
       <w:start w:val="1"/>
       <w:numFmt w:val="lowerLetter"/>
       <w:lvlText w:val="%2."/>
@@ -9956,7 +10861,121 @@
       </w:pPr>
     </w:lvl>
   </w:abstractNum>
-  <w:abstractNum w:abstractNumId="2" w15:restartNumberingAfterBreak="0">
+  <w:abstractNum w:abstractNumId="3" w15:restartNumberingAfterBreak="0">
+    <w:nsid w:val="314A254C"/>
+    <w:multiLevelType w:val="hybridMultilevel"/>
+    <w:tmpl w:val="0B9CC99E"/>
+    <w:lvl w:ilvl="0" w:tplc="58AAC55E">
+      <w:start w:val="1"/>
+      <w:numFmt w:val="bullet"/>
+      <w:lvlText w:val=""/>
+      <w:lvlJc w:val="left"/>
+      <w:pPr>
+        <w:ind w:left="720" w:hanging="360"/>
+      </w:pPr>
+      <w:rPr>
+        <w:rFonts w:ascii="Symbol" w:hAnsi="Symbol" w:hint="default"/>
+        <w:color w:val="auto"/>
+      </w:rPr>
+    </w:lvl>
+    <w:lvl w:ilvl="1" w:tplc="04090003" w:tentative="1">
+      <w:start w:val="1"/>
+      <w:numFmt w:val="bullet"/>
+      <w:lvlText w:val="o"/>
+      <w:lvlJc w:val="left"/>
+      <w:pPr>
+        <w:ind w:left="1440" w:hanging="360"/>
+      </w:pPr>
+      <w:rPr>
+        <w:rFonts w:ascii="Courier New" w:hAnsi="Courier New" w:cs="Courier New" w:hint="default"/>
+      </w:rPr>
+    </w:lvl>
+    <w:lvl w:ilvl="2" w:tplc="04090005" w:tentative="1">
+      <w:start w:val="1"/>
+      <w:numFmt w:val="bullet"/>
+      <w:lvlText w:val=""/>
+      <w:lvlJc w:val="left"/>
+      <w:pPr>
+        <w:ind w:left="2160" w:hanging="360"/>
+      </w:pPr>
+      <w:rPr>
+        <w:rFonts w:ascii="Wingdings" w:hAnsi="Wingdings" w:hint="default"/>
+      </w:rPr>
+    </w:lvl>
+    <w:lvl w:ilvl="3" w:tplc="04090001" w:tentative="1">
+      <w:start w:val="1"/>
+      <w:numFmt w:val="bullet"/>
+      <w:lvlText w:val=""/>
+      <w:lvlJc w:val="left"/>
+      <w:pPr>
+        <w:ind w:left="2880" w:hanging="360"/>
+      </w:pPr>
+      <w:rPr>
+        <w:rFonts w:ascii="Symbol" w:hAnsi="Symbol" w:hint="default"/>
+      </w:rPr>
+    </w:lvl>
+    <w:lvl w:ilvl="4" w:tplc="04090003" w:tentative="1">
+      <w:start w:val="1"/>
+      <w:numFmt w:val="bullet"/>
+      <w:lvlText w:val="o"/>
+      <w:lvlJc w:val="left"/>
+      <w:pPr>
+        <w:ind w:left="3600" w:hanging="360"/>
+      </w:pPr>
+      <w:rPr>
+        <w:rFonts w:ascii="Courier New" w:hAnsi="Courier New" w:cs="Courier New" w:hint="default"/>
+      </w:rPr>
+    </w:lvl>
+    <w:lvl w:ilvl="5" w:tplc="04090005" w:tentative="1">
+      <w:start w:val="1"/>
+      <w:numFmt w:val="bullet"/>
+      <w:lvlText w:val=""/>
+      <w:lvlJc w:val="left"/>
+      <w:pPr>
+        <w:ind w:left="4320" w:hanging="360"/>
+      </w:pPr>
+      <w:rPr>
+        <w:rFonts w:ascii="Wingdings" w:hAnsi="Wingdings" w:hint="default"/>
+      </w:rPr>
+    </w:lvl>
+    <w:lvl w:ilvl="6" w:tplc="04090001" w:tentative="1">
+      <w:start w:val="1"/>
+      <w:numFmt w:val="bullet"/>
+      <w:lvlText w:val=""/>
+      <w:lvlJc w:val="left"/>
+      <w:pPr>
+        <w:ind w:left="5040" w:hanging="360"/>
+      </w:pPr>
+      <w:rPr>
+        <w:rFonts w:ascii="Symbol" w:hAnsi="Symbol" w:hint="default"/>
+      </w:rPr>
+    </w:lvl>
+    <w:lvl w:ilvl="7" w:tplc="04090003" w:tentative="1">
+      <w:start w:val="1"/>
+      <w:numFmt w:val="bullet"/>
+      <w:lvlText w:val="o"/>
+      <w:lvlJc w:val="left"/>
+      <w:pPr>
+        <w:ind w:left="5760" w:hanging="360"/>
+      </w:pPr>
+      <w:rPr>
+        <w:rFonts w:ascii="Courier New" w:hAnsi="Courier New" w:cs="Courier New" w:hint="default"/>
+      </w:rPr>
+    </w:lvl>
+    <w:lvl w:ilvl="8" w:tplc="04090005" w:tentative="1">
+      <w:start w:val="1"/>
+      <w:numFmt w:val="bullet"/>
+      <w:lvlText w:val=""/>
+      <w:lvlJc w:val="left"/>
+      <w:pPr>
+        <w:ind w:left="6480" w:hanging="360"/>
+      </w:pPr>
+      <w:rPr>
+        <w:rFonts w:ascii="Wingdings" w:hAnsi="Wingdings" w:hint="default"/>
+      </w:rPr>
+    </w:lvl>
+  </w:abstractNum>
+  <w:abstractNum w:abstractNumId="4" w15:restartNumberingAfterBreak="0">
     <w:nsid w:val="31C16C22"/>
     <w:multiLevelType w:val="hybridMultilevel"/>
     <w:tmpl w:val="95FA0028"/>
@@ -10068,7 +11087,7 @@
       </w:rPr>
     </w:lvl>
   </w:abstractNum>
-  <w:abstractNum w:abstractNumId="3" w15:restartNumberingAfterBreak="0">
+  <w:abstractNum w:abstractNumId="5" w15:restartNumberingAfterBreak="0">
     <w:nsid w:val="60C11CE2"/>
     <w:multiLevelType w:val="hybridMultilevel"/>
     <w:tmpl w:val="EE280782"/>
@@ -10180,7 +11199,7 @@
       </w:rPr>
     </w:lvl>
   </w:abstractNum>
-  <w:abstractNum w:abstractNumId="4" w15:restartNumberingAfterBreak="0">
+  <w:abstractNum w:abstractNumId="6" w15:restartNumberingAfterBreak="0">
     <w:nsid w:val="61B11AB4"/>
     <w:multiLevelType w:val="hybridMultilevel"/>
     <w:tmpl w:val="2CFAD04A"/>
@@ -10292,7 +11311,233 @@
       </w:rPr>
     </w:lvl>
   </w:abstractNum>
-  <w:abstractNum w:abstractNumId="5" w15:restartNumberingAfterBreak="0">
+  <w:abstractNum w:abstractNumId="7" w15:restartNumberingAfterBreak="0">
+    <w:nsid w:val="65B81FD0"/>
+    <w:multiLevelType w:val="hybridMultilevel"/>
+    <w:tmpl w:val="6A92B97C"/>
+    <w:lvl w:ilvl="0" w:tplc="04090001">
+      <w:start w:val="1"/>
+      <w:numFmt w:val="bullet"/>
+      <w:lvlText w:val=""/>
+      <w:lvlJc w:val="left"/>
+      <w:pPr>
+        <w:ind w:left="720" w:hanging="360"/>
+      </w:pPr>
+      <w:rPr>
+        <w:rFonts w:ascii="Symbol" w:hAnsi="Symbol" w:hint="default"/>
+      </w:rPr>
+    </w:lvl>
+    <w:lvl w:ilvl="1" w:tplc="04090003" w:tentative="1">
+      <w:start w:val="1"/>
+      <w:numFmt w:val="bullet"/>
+      <w:lvlText w:val="o"/>
+      <w:lvlJc w:val="left"/>
+      <w:pPr>
+        <w:ind w:left="1440" w:hanging="360"/>
+      </w:pPr>
+      <w:rPr>
+        <w:rFonts w:ascii="Courier New" w:hAnsi="Courier New" w:cs="Courier New" w:hint="default"/>
+      </w:rPr>
+    </w:lvl>
+    <w:lvl w:ilvl="2" w:tplc="04090005" w:tentative="1">
+      <w:start w:val="1"/>
+      <w:numFmt w:val="bullet"/>
+      <w:lvlText w:val=""/>
+      <w:lvlJc w:val="left"/>
+      <w:pPr>
+        <w:ind w:left="2160" w:hanging="360"/>
+      </w:pPr>
+      <w:rPr>
+        <w:rFonts w:ascii="Wingdings" w:hAnsi="Wingdings" w:hint="default"/>
+      </w:rPr>
+    </w:lvl>
+    <w:lvl w:ilvl="3" w:tplc="04090001" w:tentative="1">
+      <w:start w:val="1"/>
+      <w:numFmt w:val="bullet"/>
+      <w:lvlText w:val=""/>
+      <w:lvlJc w:val="left"/>
+      <w:pPr>
+        <w:ind w:left="2880" w:hanging="360"/>
+      </w:pPr>
+      <w:rPr>
+        <w:rFonts w:ascii="Symbol" w:hAnsi="Symbol" w:hint="default"/>
+      </w:rPr>
+    </w:lvl>
+    <w:lvl w:ilvl="4" w:tplc="04090003" w:tentative="1">
+      <w:start w:val="1"/>
+      <w:numFmt w:val="bullet"/>
+      <w:lvlText w:val="o"/>
+      <w:lvlJc w:val="left"/>
+      <w:pPr>
+        <w:ind w:left="3600" w:hanging="360"/>
+      </w:pPr>
+      <w:rPr>
+        <w:rFonts w:ascii="Courier New" w:hAnsi="Courier New" w:cs="Courier New" w:hint="default"/>
+      </w:rPr>
+    </w:lvl>
+    <w:lvl w:ilvl="5" w:tplc="04090005" w:tentative="1">
+      <w:start w:val="1"/>
+      <w:numFmt w:val="bullet"/>
+      <w:lvlText w:val=""/>
+      <w:lvlJc w:val="left"/>
+      <w:pPr>
+        <w:ind w:left="4320" w:hanging="360"/>
+      </w:pPr>
+      <w:rPr>
+        <w:rFonts w:ascii="Wingdings" w:hAnsi="Wingdings" w:hint="default"/>
+      </w:rPr>
+    </w:lvl>
+    <w:lvl w:ilvl="6" w:tplc="04090001" w:tentative="1">
+      <w:start w:val="1"/>
+      <w:numFmt w:val="bullet"/>
+      <w:lvlText w:val=""/>
+      <w:lvlJc w:val="left"/>
+      <w:pPr>
+        <w:ind w:left="5040" w:hanging="360"/>
+      </w:pPr>
+      <w:rPr>
+        <w:rFonts w:ascii="Symbol" w:hAnsi="Symbol" w:hint="default"/>
+      </w:rPr>
+    </w:lvl>
+    <w:lvl w:ilvl="7" w:tplc="04090003" w:tentative="1">
+      <w:start w:val="1"/>
+      <w:numFmt w:val="bullet"/>
+      <w:lvlText w:val="o"/>
+      <w:lvlJc w:val="left"/>
+      <w:pPr>
+        <w:ind w:left="5760" w:hanging="360"/>
+      </w:pPr>
+      <w:rPr>
+        <w:rFonts w:ascii="Courier New" w:hAnsi="Courier New" w:cs="Courier New" w:hint="default"/>
+      </w:rPr>
+    </w:lvl>
+    <w:lvl w:ilvl="8" w:tplc="04090005" w:tentative="1">
+      <w:start w:val="1"/>
+      <w:numFmt w:val="bullet"/>
+      <w:lvlText w:val=""/>
+      <w:lvlJc w:val="left"/>
+      <w:pPr>
+        <w:ind w:left="6480" w:hanging="360"/>
+      </w:pPr>
+      <w:rPr>
+        <w:rFonts w:ascii="Wingdings" w:hAnsi="Wingdings" w:hint="default"/>
+      </w:rPr>
+    </w:lvl>
+  </w:abstractNum>
+  <w:abstractNum w:abstractNumId="8" w15:restartNumberingAfterBreak="0">
+    <w:nsid w:val="66807C6A"/>
+    <w:multiLevelType w:val="hybridMultilevel"/>
+    <w:tmpl w:val="7C6A7358"/>
+    <w:lvl w:ilvl="0" w:tplc="04090001">
+      <w:start w:val="1"/>
+      <w:numFmt w:val="bullet"/>
+      <w:lvlText w:val=""/>
+      <w:lvlJc w:val="left"/>
+      <w:pPr>
+        <w:ind w:left="720" w:hanging="360"/>
+      </w:pPr>
+      <w:rPr>
+        <w:rFonts w:ascii="Symbol" w:hAnsi="Symbol" w:hint="default"/>
+      </w:rPr>
+    </w:lvl>
+    <w:lvl w:ilvl="1" w:tplc="04090003" w:tentative="1">
+      <w:start w:val="1"/>
+      <w:numFmt w:val="bullet"/>
+      <w:lvlText w:val="o"/>
+      <w:lvlJc w:val="left"/>
+      <w:pPr>
+        <w:ind w:left="1440" w:hanging="360"/>
+      </w:pPr>
+      <w:rPr>
+        <w:rFonts w:ascii="Courier New" w:hAnsi="Courier New" w:cs="Courier New" w:hint="default"/>
+      </w:rPr>
+    </w:lvl>
+    <w:lvl w:ilvl="2" w:tplc="04090005" w:tentative="1">
+      <w:start w:val="1"/>
+      <w:numFmt w:val="bullet"/>
+      <w:lvlText w:val=""/>
+      <w:lvlJc w:val="left"/>
+      <w:pPr>
+        <w:ind w:left="2160" w:hanging="360"/>
+      </w:pPr>
+      <w:rPr>
+        <w:rFonts w:ascii="Wingdings" w:hAnsi="Wingdings" w:hint="default"/>
+      </w:rPr>
+    </w:lvl>
+    <w:lvl w:ilvl="3" w:tplc="04090001" w:tentative="1">
+      <w:start w:val="1"/>
+      <w:numFmt w:val="bullet"/>
+      <w:lvlText w:val=""/>
+      <w:lvlJc w:val="left"/>
+      <w:pPr>
+        <w:ind w:left="2880" w:hanging="360"/>
+      </w:pPr>
+      <w:rPr>
+        <w:rFonts w:ascii="Symbol" w:hAnsi="Symbol" w:hint="default"/>
+      </w:rPr>
+    </w:lvl>
+    <w:lvl w:ilvl="4" w:tplc="04090003" w:tentative="1">
+      <w:start w:val="1"/>
+      <w:numFmt w:val="bullet"/>
+      <w:lvlText w:val="o"/>
+      <w:lvlJc w:val="left"/>
+      <w:pPr>
+        <w:ind w:left="3600" w:hanging="360"/>
+      </w:pPr>
+      <w:rPr>
+        <w:rFonts w:ascii="Courier New" w:hAnsi="Courier New" w:cs="Courier New" w:hint="default"/>
+      </w:rPr>
+    </w:lvl>
+    <w:lvl w:ilvl="5" w:tplc="04090005" w:tentative="1">
+      <w:start w:val="1"/>
+      <w:numFmt w:val="bullet"/>
+      <w:lvlText w:val=""/>
+      <w:lvlJc w:val="left"/>
+      <w:pPr>
+        <w:ind w:left="4320" w:hanging="360"/>
+      </w:pPr>
+      <w:rPr>
+        <w:rFonts w:ascii="Wingdings" w:hAnsi="Wingdings" w:hint="default"/>
+      </w:rPr>
+    </w:lvl>
+    <w:lvl w:ilvl="6" w:tplc="04090001" w:tentative="1">
+      <w:start w:val="1"/>
+      <w:numFmt w:val="bullet"/>
+      <w:lvlText w:val=""/>
+      <w:lvlJc w:val="left"/>
+      <w:pPr>
+        <w:ind w:left="5040" w:hanging="360"/>
+      </w:pPr>
+      <w:rPr>
+        <w:rFonts w:ascii="Symbol" w:hAnsi="Symbol" w:hint="default"/>
+      </w:rPr>
+    </w:lvl>
+    <w:lvl w:ilvl="7" w:tplc="04090003" w:tentative="1">
+      <w:start w:val="1"/>
+      <w:numFmt w:val="bullet"/>
+      <w:lvlText w:val="o"/>
+      <w:lvlJc w:val="left"/>
+      <w:pPr>
+        <w:ind w:left="5760" w:hanging="360"/>
+      </w:pPr>
+      <w:rPr>
+        <w:rFonts w:ascii="Courier New" w:hAnsi="Courier New" w:cs="Courier New" w:hint="default"/>
+      </w:rPr>
+    </w:lvl>
+    <w:lvl w:ilvl="8" w:tplc="04090005" w:tentative="1">
+      <w:start w:val="1"/>
+      <w:numFmt w:val="bullet"/>
+      <w:lvlText w:val=""/>
+      <w:lvlJc w:val="left"/>
+      <w:pPr>
+        <w:ind w:left="6480" w:hanging="360"/>
+      </w:pPr>
+      <w:rPr>
+        <w:rFonts w:ascii="Wingdings" w:hAnsi="Wingdings" w:hint="default"/>
+      </w:rPr>
+    </w:lvl>
+  </w:abstractNum>
+  <w:abstractNum w:abstractNumId="9" w15:restartNumberingAfterBreak="0">
     <w:nsid w:val="678407BE"/>
     <w:multiLevelType w:val="hybridMultilevel"/>
     <w:tmpl w:val="884A26D2"/>
@@ -10381,7 +11626,7 @@
       </w:pPr>
     </w:lvl>
   </w:abstractNum>
-  <w:abstractNum w:abstractNumId="6" w15:restartNumberingAfterBreak="0">
+  <w:abstractNum w:abstractNumId="10" w15:restartNumberingAfterBreak="0">
     <w:nsid w:val="70511437"/>
     <w:multiLevelType w:val="hybridMultilevel"/>
     <w:tmpl w:val="A100FD58"/>
@@ -10493,26 +11738,130 @@
       </w:rPr>
     </w:lvl>
   </w:abstractNum>
+  <w:abstractNum w:abstractNumId="11" w15:restartNumberingAfterBreak="0">
+    <w:nsid w:val="7B33309B"/>
+    <w:multiLevelType w:val="hybridMultilevel"/>
+    <w:tmpl w:val="0158D29A"/>
+    <w:lvl w:ilvl="0" w:tplc="0409000F">
+      <w:start w:val="1"/>
+      <w:numFmt w:val="decimal"/>
+      <w:lvlText w:val="%1."/>
+      <w:lvlJc w:val="left"/>
+      <w:pPr>
+        <w:ind w:left="720" w:hanging="360"/>
+      </w:pPr>
+      <w:rPr>
+        <w:rFonts w:hint="default"/>
+      </w:rPr>
+    </w:lvl>
+    <w:lvl w:ilvl="1" w:tplc="04090019">
+      <w:start w:val="1"/>
+      <w:numFmt w:val="lowerLetter"/>
+      <w:lvlText w:val="%2."/>
+      <w:lvlJc w:val="left"/>
+      <w:pPr>
+        <w:ind w:left="1440" w:hanging="360"/>
+      </w:pPr>
+    </w:lvl>
+    <w:lvl w:ilvl="2" w:tplc="0409001B" w:tentative="1">
+      <w:start w:val="1"/>
+      <w:numFmt w:val="lowerRoman"/>
+      <w:lvlText w:val="%3."/>
+      <w:lvlJc w:val="right"/>
+      <w:pPr>
+        <w:ind w:left="2160" w:hanging="180"/>
+      </w:pPr>
+    </w:lvl>
+    <w:lvl w:ilvl="3" w:tplc="0409000F" w:tentative="1">
+      <w:start w:val="1"/>
+      <w:numFmt w:val="decimal"/>
+      <w:lvlText w:val="%4."/>
+      <w:lvlJc w:val="left"/>
+      <w:pPr>
+        <w:ind w:left="2880" w:hanging="360"/>
+      </w:pPr>
+    </w:lvl>
+    <w:lvl w:ilvl="4" w:tplc="04090019" w:tentative="1">
+      <w:start w:val="1"/>
+      <w:numFmt w:val="lowerLetter"/>
+      <w:lvlText w:val="%5."/>
+      <w:lvlJc w:val="left"/>
+      <w:pPr>
+        <w:ind w:left="3600" w:hanging="360"/>
+      </w:pPr>
+    </w:lvl>
+    <w:lvl w:ilvl="5" w:tplc="0409001B" w:tentative="1">
+      <w:start w:val="1"/>
+      <w:numFmt w:val="lowerRoman"/>
+      <w:lvlText w:val="%6."/>
+      <w:lvlJc w:val="right"/>
+      <w:pPr>
+        <w:ind w:left="4320" w:hanging="180"/>
+      </w:pPr>
+    </w:lvl>
+    <w:lvl w:ilvl="6" w:tplc="0409000F" w:tentative="1">
+      <w:start w:val="1"/>
+      <w:numFmt w:val="decimal"/>
+      <w:lvlText w:val="%7."/>
+      <w:lvlJc w:val="left"/>
+      <w:pPr>
+        <w:ind w:left="5040" w:hanging="360"/>
+      </w:pPr>
+    </w:lvl>
+    <w:lvl w:ilvl="7" w:tplc="04090019" w:tentative="1">
+      <w:start w:val="1"/>
+      <w:numFmt w:val="lowerLetter"/>
+      <w:lvlText w:val="%8."/>
+      <w:lvlJc w:val="left"/>
+      <w:pPr>
+        <w:ind w:left="5760" w:hanging="360"/>
+      </w:pPr>
+    </w:lvl>
+    <w:lvl w:ilvl="8" w:tplc="0409001B" w:tentative="1">
+      <w:start w:val="1"/>
+      <w:numFmt w:val="lowerRoman"/>
+      <w:lvlText w:val="%9."/>
+      <w:lvlJc w:val="right"/>
+      <w:pPr>
+        <w:ind w:left="6480" w:hanging="180"/>
+      </w:pPr>
+    </w:lvl>
+  </w:abstractNum>
   <w:num w:numId="1">
-    <w:abstractNumId w:val="0"/>
+    <w:abstractNumId w:val="1"/>
   </w:num>
   <w:num w:numId="2">
+    <w:abstractNumId w:val="9"/>
+  </w:num>
+  <w:num w:numId="3">
+    <w:abstractNumId w:val="10"/>
+  </w:num>
+  <w:num w:numId="4">
+    <w:abstractNumId w:val="4"/>
+  </w:num>
+  <w:num w:numId="5">
+    <w:abstractNumId w:val="6"/>
+  </w:num>
+  <w:num w:numId="6">
     <w:abstractNumId w:val="5"/>
   </w:num>
-  <w:num w:numId="3">
-    <w:abstractNumId w:val="6"/>
-  </w:num>
-  <w:num w:numId="4">
+  <w:num w:numId="7">
     <w:abstractNumId w:val="2"/>
   </w:num>
-  <w:num w:numId="5">
-    <w:abstractNumId w:val="4"/>
+  <w:num w:numId="8">
+    <w:abstractNumId w:val="11"/>
   </w:num>
-  <w:num w:numId="6">
+  <w:num w:numId="9">
+    <w:abstractNumId w:val="8"/>
+  </w:num>
+  <w:num w:numId="10">
+    <w:abstractNumId w:val="7"/>
+  </w:num>
+  <w:num w:numId="11">
     <w:abstractNumId w:val="3"/>
   </w:num>
-  <w:num w:numId="7">
-    <w:abstractNumId w:val="1"/>
+  <w:num w:numId="12">
+    <w:abstractNumId w:val="0"/>
   </w:num>
 </w:numbering>
 </file>
@@ -11236,12 +12585,12 @@
 
 <file path=word/glossary/fontTable.xml><?xml version="1.0" encoding="utf-8"?>
 <w:fonts xmlns:mc="http://schemas.openxmlformats.org/markup-compatibility/2006" xmlns:r="http://schemas.openxmlformats.org/officeDocument/2006/relationships" xmlns:w="http://schemas.openxmlformats.org/wordprocessingml/2006/main" xmlns:w14="http://schemas.microsoft.com/office/word/2010/wordml" xmlns:w15="http://schemas.microsoft.com/office/word/2012/wordml" mc:Ignorable="w14 w15">
-  <w:font w:name="Calibri">
-    <w:panose1 w:val="020F0502020204030204"/>
-    <w:charset w:val="00"/>
-    <w:family w:val="swiss"/>
+  <w:font w:name="Symbol">
+    <w:panose1 w:val="05050102010706020507"/>
+    <w:charset w:val="02"/>
+    <w:family w:val="roman"/>
     <w:pitch w:val="variable"/>
-    <w:sig w:usb0="E00002FF" w:usb1="4000ACFF" w:usb2="00000001" w:usb3="00000000" w:csb0="0000019F" w:csb1="00000000"/>
+    <w:sig w:usb0="00000000" w:usb1="10000000" w:usb2="00000000" w:usb3="00000000" w:csb0="80000000" w:csb1="00000000"/>
   </w:font>
   <w:font w:name="Times New Roman">
     <w:panose1 w:val="02020603050405020304"/>
@@ -11264,12 +12613,12 @@
     <w:pitch w:val="variable"/>
     <w:sig w:usb0="00000000" w:usb1="10000000" w:usb2="00000000" w:usb3="00000000" w:csb0="80000000" w:csb1="00000000"/>
   </w:font>
-  <w:font w:name="Symbol">
-    <w:panose1 w:val="05050102010706020507"/>
-    <w:charset w:val="02"/>
-    <w:family w:val="roman"/>
+  <w:font w:name="Calibri">
+    <w:panose1 w:val="020F0502020204030204"/>
+    <w:charset w:val="00"/>
+    <w:family w:val="swiss"/>
     <w:pitch w:val="variable"/>
-    <w:sig w:usb0="00000000" w:usb1="10000000" w:usb2="00000000" w:usb3="00000000" w:csb0="80000000" w:csb1="00000000"/>
+    <w:sig w:usb0="E00002FF" w:usb1="4000ACFF" w:usb2="00000001" w:usb3="00000000" w:csb0="0000019F" w:csb1="00000000"/>
   </w:font>
   <w:font w:name="Calibri Light">
     <w:panose1 w:val="020F0302020204030204"/>
@@ -11279,12 +12628,11 @@
     <w:sig w:usb0="A00002EF" w:usb1="4000207B" w:usb2="00000000" w:usb3="00000000" w:csb0="0000019F" w:csb1="00000000"/>
   </w:font>
   <w:font w:name="Segoe UI">
-    <w:panose1 w:val="00000000000000000000"/>
+    <w:panose1 w:val="020B0502040204020203"/>
     <w:charset w:val="00"/>
     <w:family w:val="swiss"/>
-    <w:notTrueType/>
     <w:pitch w:val="variable"/>
-    <w:sig w:usb0="00000003" w:usb1="00000000" w:usb2="00000000" w:usb3="00000000" w:csb0="00000001" w:csb1="00000000"/>
+    <w:sig w:usb0="E10022FF" w:usb1="C000E47F" w:usb2="00000029" w:usb3="00000000" w:csb0="000001DF" w:csb1="00000000"/>
   </w:font>
   <w:font w:name="Arial">
     <w:panose1 w:val="020B0604020202020204"/>
@@ -11315,7 +12663,9 @@
     <w:rsid w:val="007C5C54"/>
     <w:rsid w:val="008068E3"/>
     <w:rsid w:val="00A6247F"/>
+    <w:rsid w:val="00AA25F2"/>
     <w:rsid w:val="00D87FE7"/>
+    <w:rsid w:val="00E316E1"/>
     <w:rsid w:val="00EB123C"/>
   </w:rsids>
   <m:mathPr>
@@ -12452,18 +13802,12 @@
 <file path=customXml/itemProps3.xml><?xml version="1.0" encoding="utf-8"?>
 <ds:datastoreItem xmlns:ds="http://schemas.openxmlformats.org/officeDocument/2006/customXml" ds:itemID="{528F7B65-6D67-47D5-BA35-A85687F8BFA8}">
   <ds:schemaRefs>
-    <ds:schemaRef ds:uri="http://purl.org/dc/terms/"/>
+    <ds:schemaRef ds:uri="http://schemas.microsoft.com/office/2006/metadata/properties"/>
+    <ds:schemaRef ds:uri="http://schemas.microsoft.com/office/infopath/2007/PartnerControls"/>
+    <ds:schemaRef ds:uri="22970ccd-eac0-4a0e-bcba-98e0108d6c23"/>
+    <ds:schemaRef ds:uri="http://schemas.microsoft.com/sharepoint/v4"/>
+    <ds:schemaRef ds:uri="http://schemas.microsoft.com/sharepoint/v3"/>
     <ds:schemaRef ds:uri="f3c3f036-aeff-4987-9d2d-0c23195640f4"/>
-    <ds:schemaRef ds:uri="http://schemas.microsoft.com/office/infopath/2007/PartnerControls"/>
-    <ds:schemaRef ds:uri="http://purl.org/dc/elements/1.1/"/>
-    <ds:schemaRef ds:uri="http://schemas.microsoft.com/office/2006/documentManagement/types"/>
-    <ds:schemaRef ds:uri="http://purl.org/dc/dcmitype/"/>
-    <ds:schemaRef ds:uri="http://www.w3.org/XML/1998/namespace"/>
-    <ds:schemaRef ds:uri="http://schemas.openxmlformats.org/package/2006/metadata/core-properties"/>
-    <ds:schemaRef ds:uri="http://schemas.microsoft.com/sharepoint/v4"/>
-    <ds:schemaRef ds:uri="22970ccd-eac0-4a0e-bcba-98e0108d6c23"/>
-    <ds:schemaRef ds:uri="http://schemas.microsoft.com/sharepoint/v3"/>
-    <ds:schemaRef ds:uri="http://schemas.microsoft.com/office/2006/metadata/properties"/>
   </ds:schemaRefs>
 </ds:datastoreItem>
 </file>

</xml_diff>